<commit_message>
Test and Specification Plan Version 2.0 on D2L
</commit_message>
<xml_diff>
--- a/Documents/Test Plan-Test Specification/Test Plan-Test Specification 2.0.docx
+++ b/Documents/Test Plan-Test Specification/Test Plan-Test Specification 2.0.docx
@@ -516,21 +516,7 @@
         <w:rPr>
           <w:rFonts w:ascii="Times New Roman" w:hAnsi="Times New Roman" w:cs="Times New Roman"/>
         </w:rPr>
-        <w:t xml:space="preserve">Submitted To: Dr. </w:t>
-      </w:r>
-      <w:proofErr w:type="spellStart"/>
-      <w:r>
-        <w:rPr>
-          <w:rFonts w:ascii="Times New Roman" w:hAnsi="Times New Roman" w:cs="Times New Roman"/>
-        </w:rPr>
-        <w:t>Joo</w:t>
-      </w:r>
-      <w:proofErr w:type="spellEnd"/>
-      <w:r>
-        <w:rPr>
-          <w:rFonts w:ascii="Times New Roman" w:hAnsi="Times New Roman" w:cs="Times New Roman"/>
-        </w:rPr>
-        <w:t xml:space="preserve"> Tan</w:t>
+        <w:t>Submitted To: Dr. Joo Tan</w:t>
       </w:r>
     </w:p>
     <w:p>
@@ -1420,27 +1406,13 @@
         <w:rPr>
           <w:rFonts w:ascii="Times New Roman" w:hAnsi="Times New Roman" w:cs="Times New Roman"/>
         </w:rPr>
-        <w:t>s</w:t>
-      </w:r>
-      <w:proofErr w:type="gramStart"/>
-      <w:r>
-        <w:rPr>
-          <w:rFonts w:ascii="Times New Roman" w:hAnsi="Times New Roman" w:cs="Times New Roman"/>
-        </w:rPr>
-        <w:t>………………………………….……………………………...</w:t>
-      </w:r>
-      <w:r>
-        <w:rPr>
-          <w:rFonts w:ascii="Times New Roman" w:hAnsi="Times New Roman" w:cs="Times New Roman"/>
-        </w:rPr>
-        <w:t>…</w:t>
-      </w:r>
-      <w:proofErr w:type="gramEnd"/>
-      <w:r>
-        <w:rPr>
-          <w:rFonts w:ascii="Times New Roman" w:hAnsi="Times New Roman" w:cs="Times New Roman"/>
-        </w:rPr>
-        <w:t>..</w:t>
+        <w:t>s………………………………….……………………………...</w:t>
+      </w:r>
+      <w:r>
+        <w:rPr>
+          <w:rFonts w:ascii="Times New Roman" w:hAnsi="Times New Roman" w:cs="Times New Roman"/>
+        </w:rPr>
+        <w:t>…..</w:t>
       </w:r>
       <w:r>
         <w:rPr>
@@ -1994,21 +1966,7 @@
               <w:rPr>
                 <w:rFonts w:ascii="Times New Roman" w:hAnsi="Times New Roman" w:cs="Times New Roman"/>
               </w:rPr>
-              <w:t xml:space="preserve">its on section 2.1, 2.2. </w:t>
-            </w:r>
-            <w:proofErr w:type="gramStart"/>
-            <w:r>
-              <w:rPr>
-                <w:rFonts w:ascii="Times New Roman" w:hAnsi="Times New Roman" w:cs="Times New Roman"/>
-              </w:rPr>
-              <w:t>and</w:t>
-            </w:r>
-            <w:proofErr w:type="gramEnd"/>
-            <w:r>
-              <w:rPr>
-                <w:rFonts w:ascii="Times New Roman" w:hAnsi="Times New Roman" w:cs="Times New Roman"/>
-              </w:rPr>
-              <w:t xml:space="preserve"> 2.</w:t>
+              <w:t>its on section 2.1, 2.2. and 2.</w:t>
             </w:r>
           </w:p>
           <w:p>
@@ -2512,21 +2470,7 @@
         <w:rPr>
           <w:rFonts w:ascii="Times New Roman" w:hAnsi="Times New Roman" w:cs="Times New Roman"/>
         </w:rPr>
-        <w:t xml:space="preserve"> </w:t>
-      </w:r>
-      <w:proofErr w:type="gramStart"/>
-      <w:r>
-        <w:rPr>
-          <w:rFonts w:ascii="Times New Roman" w:hAnsi="Times New Roman" w:cs="Times New Roman"/>
-        </w:rPr>
-        <w:t>The purpose of testing to ensure that the delivered app is at an appropriate quality.</w:t>
-      </w:r>
-      <w:proofErr w:type="gramEnd"/>
-      <w:r>
-        <w:rPr>
-          <w:rFonts w:ascii="Times New Roman" w:hAnsi="Times New Roman" w:cs="Times New Roman"/>
-        </w:rPr>
-        <w:t xml:space="preserve"> Thus Quality assurance must be taken into consideration. </w:t>
+        <w:t xml:space="preserve"> The purpose of testing to ensure that the delivered app is at an appropriate quality. Thus Quality assurance must be taken into consideration. </w:t>
       </w:r>
       <w:r>
         <w:rPr>
@@ -2678,21 +2622,7 @@
         <w:rPr>
           <w:rFonts w:ascii="Times New Roman" w:hAnsi="Times New Roman" w:cs="Times New Roman"/>
         </w:rPr>
-        <w:t xml:space="preserve">that were agreed upon with the </w:t>
-      </w:r>
-      <w:proofErr w:type="gramStart"/>
-      <w:r>
-        <w:rPr>
-          <w:rFonts w:ascii="Times New Roman" w:hAnsi="Times New Roman" w:cs="Times New Roman"/>
-        </w:rPr>
-        <w:t>client,</w:t>
-      </w:r>
-      <w:proofErr w:type="gramEnd"/>
-      <w:r>
-        <w:rPr>
-          <w:rFonts w:ascii="Times New Roman" w:hAnsi="Times New Roman" w:cs="Times New Roman"/>
-        </w:rPr>
-        <w:t xml:space="preserve"> </w:t>
+        <w:t xml:space="preserve">that were agreed upon with the client, </w:t>
       </w:r>
       <w:r>
         <w:rPr>
@@ -4780,21 +4710,7 @@
         <w:rPr>
           <w:rFonts w:ascii="Times New Roman" w:hAnsi="Times New Roman" w:cs="Times New Roman"/>
         </w:rPr>
-        <w:t xml:space="preserve"> These hypothetical situations will help the tester test the complex mutually dependent functions and how they are </w:t>
-      </w:r>
-      <w:proofErr w:type="gramStart"/>
-      <w:r>
-        <w:rPr>
-          <w:rFonts w:ascii="Times New Roman" w:hAnsi="Times New Roman" w:cs="Times New Roman"/>
-        </w:rPr>
-        <w:t>correlate</w:t>
-      </w:r>
-      <w:proofErr w:type="gramEnd"/>
-      <w:r>
-        <w:rPr>
-          <w:rFonts w:ascii="Times New Roman" w:hAnsi="Times New Roman" w:cs="Times New Roman"/>
-        </w:rPr>
-        <w:t xml:space="preserve">. </w:t>
+        <w:t xml:space="preserve"> These hypothetical situations will help the tester test the complex mutually dependent functions and how they are correlate. </w:t>
       </w:r>
       <w:r>
         <w:rPr>
@@ -4851,21 +4767,7 @@
         <w:rPr>
           <w:rFonts w:ascii="Times New Roman" w:hAnsi="Times New Roman" w:cs="Times New Roman"/>
         </w:rPr>
-        <w:t xml:space="preserve">RS </w:t>
-      </w:r>
-      <w:proofErr w:type="gramStart"/>
-      <w:r>
-        <w:rPr>
-          <w:rFonts w:ascii="Times New Roman" w:hAnsi="Times New Roman" w:cs="Times New Roman"/>
-        </w:rPr>
-        <w:t>22.0 :</w:t>
-      </w:r>
-      <w:proofErr w:type="gramEnd"/>
-      <w:r>
-        <w:rPr>
-          <w:rFonts w:ascii="Times New Roman" w:hAnsi="Times New Roman" w:cs="Times New Roman"/>
-        </w:rPr>
-        <w:t xml:space="preserve"> </w:t>
+        <w:t xml:space="preserve">RS 22.0 : </w:t>
       </w:r>
       <w:r>
         <w:rPr>
@@ -4955,21 +4857,7 @@
         <w:rPr>
           <w:rFonts w:ascii="Times New Roman" w:hAnsi="Times New Roman" w:cs="Times New Roman"/>
         </w:rPr>
-        <w:t xml:space="preserve">RS </w:t>
-      </w:r>
-      <w:proofErr w:type="gramStart"/>
-      <w:r>
-        <w:rPr>
-          <w:rFonts w:ascii="Times New Roman" w:hAnsi="Times New Roman" w:cs="Times New Roman"/>
-        </w:rPr>
-        <w:t>23.0 :</w:t>
-      </w:r>
-      <w:proofErr w:type="gramEnd"/>
-      <w:r>
-        <w:rPr>
-          <w:rFonts w:ascii="Times New Roman" w:hAnsi="Times New Roman" w:cs="Times New Roman"/>
-        </w:rPr>
-        <w:t xml:space="preserve"> </w:t>
+        <w:t xml:space="preserve">RS 23.0 : </w:t>
       </w:r>
       <w:r>
         <w:rPr>
@@ -5117,21 +5005,7 @@
         <w:rPr>
           <w:rFonts w:ascii="Times New Roman" w:hAnsi="Times New Roman" w:cs="Times New Roman"/>
         </w:rPr>
-        <w:t xml:space="preserve">RS </w:t>
-      </w:r>
-      <w:proofErr w:type="gramStart"/>
-      <w:r>
-        <w:rPr>
-          <w:rFonts w:ascii="Times New Roman" w:hAnsi="Times New Roman" w:cs="Times New Roman"/>
-        </w:rPr>
-        <w:t>25.0 :</w:t>
-      </w:r>
-      <w:proofErr w:type="gramEnd"/>
-      <w:r>
-        <w:rPr>
-          <w:rFonts w:ascii="Times New Roman" w:hAnsi="Times New Roman" w:cs="Times New Roman"/>
-        </w:rPr>
-        <w:t xml:space="preserve"> </w:t>
+        <w:t xml:space="preserve">RS 25.0 : </w:t>
       </w:r>
       <w:r>
         <w:rPr>
@@ -5185,21 +5059,7 @@
         <w:rPr>
           <w:rFonts w:ascii="Times New Roman" w:hAnsi="Times New Roman" w:cs="Times New Roman"/>
         </w:rPr>
-        <w:t xml:space="preserve">RS </w:t>
-      </w:r>
-      <w:proofErr w:type="gramStart"/>
-      <w:r>
-        <w:rPr>
-          <w:rFonts w:ascii="Times New Roman" w:hAnsi="Times New Roman" w:cs="Times New Roman"/>
-        </w:rPr>
-        <w:t>26.0 :</w:t>
-      </w:r>
-      <w:proofErr w:type="gramEnd"/>
-      <w:r>
-        <w:rPr>
-          <w:rFonts w:ascii="Times New Roman" w:hAnsi="Times New Roman" w:cs="Times New Roman"/>
-        </w:rPr>
-        <w:t xml:space="preserve"> </w:t>
+        <w:t xml:space="preserve">RS 26.0 : </w:t>
       </w:r>
       <w:r>
         <w:rPr>
@@ -5400,19 +5260,11 @@
         </w:rPr>
         <w:t xml:space="preserve">that are </w:t>
       </w:r>
-      <w:proofErr w:type="gramStart"/>
-      <w:r>
-        <w:rPr>
-          <w:rFonts w:ascii="Times New Roman" w:hAnsi="Times New Roman" w:cs="Times New Roman"/>
-        </w:rPr>
-        <w:t>describe</w:t>
-      </w:r>
-      <w:proofErr w:type="gramEnd"/>
-      <w:r>
-        <w:rPr>
-          <w:rFonts w:ascii="Times New Roman" w:hAnsi="Times New Roman" w:cs="Times New Roman"/>
-        </w:rPr>
-        <w:t xml:space="preserve"> in section 2</w:t>
+      <w:r>
+        <w:rPr>
+          <w:rFonts w:ascii="Times New Roman" w:hAnsi="Times New Roman" w:cs="Times New Roman"/>
+        </w:rPr>
+        <w:t>describe in section 2</w:t>
       </w:r>
       <w:r>
         <w:rPr>
@@ -7869,19 +7721,11 @@
         </w:rPr>
         <w:t xml:space="preserve"> be </w:t>
       </w:r>
-      <w:proofErr w:type="gramStart"/>
-      <w:r>
-        <w:rPr>
-          <w:rFonts w:ascii="Times New Roman" w:hAnsi="Times New Roman" w:cs="Times New Roman"/>
-        </w:rPr>
-        <w:t>evaluate</w:t>
-      </w:r>
-      <w:proofErr w:type="gramEnd"/>
-      <w:r>
-        <w:rPr>
-          <w:rFonts w:ascii="Times New Roman" w:hAnsi="Times New Roman" w:cs="Times New Roman"/>
-        </w:rPr>
-        <w:t xml:space="preserve"> the compliance with all the described functional and non-functional requirements in the </w:t>
+      <w:r>
+        <w:rPr>
+          <w:rFonts w:ascii="Times New Roman" w:hAnsi="Times New Roman" w:cs="Times New Roman"/>
+        </w:rPr>
+        <w:t xml:space="preserve">evaluate the compliance with all the described functional and non-functional requirements in the </w:t>
       </w:r>
       <w:r>
         <w:rPr>
@@ -8942,21 +8786,7 @@
         <w:rPr>
           <w:rFonts w:ascii="Times New Roman" w:hAnsi="Times New Roman" w:cs="Times New Roman"/>
         </w:rPr>
-        <w:t xml:space="preserve">Usability testing will be done before the final release of this app. This test will ensure that users must be able to grasp the general use of the app </w:t>
-      </w:r>
-      <w:proofErr w:type="gramStart"/>
-      <w:r>
-        <w:rPr>
-          <w:rFonts w:ascii="Times New Roman" w:hAnsi="Times New Roman" w:cs="Times New Roman"/>
-        </w:rPr>
-        <w:t>under</w:t>
-      </w:r>
-      <w:proofErr w:type="gramEnd"/>
-      <w:r>
-        <w:rPr>
-          <w:rFonts w:ascii="Times New Roman" w:hAnsi="Times New Roman" w:cs="Times New Roman"/>
-        </w:rPr>
-        <w:t xml:space="preserve"> 5 minutes. To determine this app’s usability a survey of 10 people will be conducted.</w:t>
+        <w:t>Usability testing will be done before the final release of this app. This test will ensure that users must be able to grasp the general use of the app under 5 minutes. To determine this app’s usability a survey of 10 people will be conducted.</w:t>
       </w:r>
       <w:r>
         <w:rPr>
@@ -9496,7 +9326,6 @@
         </w:rPr>
         <w:t xml:space="preserve">The </w:t>
       </w:r>
-      <w:proofErr w:type="gramStart"/>
       <w:r>
         <w:rPr>
           <w:rFonts w:ascii="Times New Roman" w:hAnsi="Times New Roman" w:cs="Times New Roman"/>
@@ -9525,14 +9354,7 @@
         <w:rPr>
           <w:rFonts w:ascii="Times New Roman" w:hAnsi="Times New Roman" w:cs="Times New Roman"/>
         </w:rPr>
-        <w:t xml:space="preserve"> are</w:t>
-      </w:r>
-      <w:proofErr w:type="gramEnd"/>
-      <w:r>
-        <w:rPr>
-          <w:rFonts w:ascii="Times New Roman" w:hAnsi="Times New Roman" w:cs="Times New Roman"/>
-        </w:rPr>
-        <w:t xml:space="preserve"> defined as follows:</w:t>
+        <w:t xml:space="preserve"> are defined as follows:</w:t>
       </w:r>
     </w:p>
     <w:p>
@@ -9776,21 +9598,12 @@
         </w:rPr>
         <w:t xml:space="preserve">The test </w:t>
       </w:r>
-      <w:proofErr w:type="gramStart"/>
       <w:r>
         <w:rPr>
           <w:rFonts w:ascii="Times New Roman" w:hAnsi="Times New Roman" w:cs="Times New Roman"/>
           <w:color w:val="000000" w:themeColor="text1"/>
         </w:rPr>
-        <w:t>configuration,</w:t>
-      </w:r>
-      <w:proofErr w:type="gramEnd"/>
-      <w:r>
-        <w:rPr>
-          <w:rFonts w:ascii="Times New Roman" w:hAnsi="Times New Roman" w:cs="Times New Roman"/>
-          <w:color w:val="000000" w:themeColor="text1"/>
-        </w:rPr>
-        <w:t xml:space="preserve"> specifies both</w:t>
+        <w:t>configuration, specifies both</w:t>
       </w:r>
       <w:r>
         <w:rPr>
@@ -10502,27 +10315,13 @@
         <w:rPr>
           <w:rFonts w:ascii="Times New Roman" w:hAnsi="Times New Roman" w:cs="Times New Roman"/>
         </w:rPr>
-        <w:t xml:space="preserve">For testers to accept the </w:t>
-      </w:r>
-      <w:proofErr w:type="gramStart"/>
-      <w:r>
-        <w:rPr>
-          <w:rFonts w:ascii="Times New Roman" w:hAnsi="Times New Roman" w:cs="Times New Roman"/>
-        </w:rPr>
-        <w:t>system</w:t>
-      </w:r>
-      <w:r>
-        <w:rPr>
-          <w:rFonts w:ascii="Times New Roman" w:hAnsi="Times New Roman" w:cs="Times New Roman"/>
-        </w:rPr>
-        <w:t>,</w:t>
-      </w:r>
-      <w:proofErr w:type="gramEnd"/>
-      <w:r>
-        <w:rPr>
-          <w:rFonts w:ascii="Times New Roman" w:hAnsi="Times New Roman" w:cs="Times New Roman"/>
-        </w:rPr>
-        <w:t xml:space="preserve"> all severity 1 and 2</w:t>
+        <w:t>For testers to accept the system</w:t>
+      </w:r>
+      <w:r>
+        <w:rPr>
+          <w:rFonts w:ascii="Times New Roman" w:hAnsi="Times New Roman" w:cs="Times New Roman"/>
+        </w:rPr>
+        <w:t>, all severity 1 and 2</w:t>
       </w:r>
       <w:r>
         <w:rPr>
@@ -10734,21 +10533,7 @@
         <w:rPr>
           <w:rFonts w:ascii="Times New Roman" w:hAnsi="Times New Roman" w:cs="Times New Roman"/>
         </w:rPr>
-        <w:t xml:space="preserve"> Phase 2’s system test cycle will be broken down in to three different sprints. </w:t>
-      </w:r>
-      <w:proofErr w:type="gramStart"/>
-      <w:r>
-        <w:rPr>
-          <w:rFonts w:ascii="Times New Roman" w:hAnsi="Times New Roman" w:cs="Times New Roman"/>
-        </w:rPr>
-        <w:t>Each with their own functional or non-functional requirements to be tested.</w:t>
-      </w:r>
-      <w:proofErr w:type="gramEnd"/>
-      <w:r>
-        <w:rPr>
-          <w:rFonts w:ascii="Times New Roman" w:hAnsi="Times New Roman" w:cs="Times New Roman"/>
-        </w:rPr>
-        <w:t xml:space="preserve"> </w:t>
+        <w:t xml:space="preserve"> Phase 2’s system test cycle will be broken down in to three different sprints. Each with their own functional or non-functional requirements to be tested. </w:t>
       </w:r>
       <w:r>
         <w:rPr>
@@ -11199,21 +10984,7 @@
               <w:rPr>
                 <w:rFonts w:ascii="Times New Roman" w:hAnsi="Times New Roman" w:cs="Times New Roman"/>
               </w:rPr>
-              <w:t>F.R. 5</w:t>
-            </w:r>
-            <w:proofErr w:type="gramStart"/>
-            <w:r>
-              <w:rPr>
-                <w:rFonts w:ascii="Times New Roman" w:hAnsi="Times New Roman" w:cs="Times New Roman"/>
-              </w:rPr>
-              <w:t>,10,11,12,14</w:t>
-            </w:r>
-            <w:proofErr w:type="gramEnd"/>
-            <w:r>
-              <w:rPr>
-                <w:rFonts w:ascii="Times New Roman" w:hAnsi="Times New Roman" w:cs="Times New Roman"/>
-              </w:rPr>
-              <w:t xml:space="preserve"> must be complete and given to the system tester.</w:t>
+              <w:t>F.R. 5,10,11,12,14 must be complete and given to the system tester.</w:t>
             </w:r>
           </w:p>
         </w:tc>
@@ -11289,21 +11060,7 @@
               <w:rPr>
                 <w:rFonts w:ascii="Times New Roman" w:hAnsi="Times New Roman" w:cs="Times New Roman"/>
               </w:rPr>
-              <w:t xml:space="preserve"> F.R. 15</w:t>
-            </w:r>
-            <w:proofErr w:type="gramStart"/>
-            <w:r>
-              <w:rPr>
-                <w:rFonts w:ascii="Times New Roman" w:hAnsi="Times New Roman" w:cs="Times New Roman"/>
-              </w:rPr>
-              <w:t>,17,18</w:t>
-            </w:r>
-            <w:proofErr w:type="gramEnd"/>
-            <w:r>
-              <w:rPr>
-                <w:rFonts w:ascii="Times New Roman" w:hAnsi="Times New Roman" w:cs="Times New Roman"/>
-              </w:rPr>
-              <w:t xml:space="preserve"> must be completed and given to the system tester.</w:t>
+              <w:t xml:space="preserve"> F.R. 15,17,18 must be completed and given to the system tester.</w:t>
             </w:r>
           </w:p>
         </w:tc>
@@ -12075,21 +11832,7 @@
               <w:rPr>
                 <w:rFonts w:ascii="Times New Roman" w:hAnsi="Times New Roman" w:cs="Times New Roman"/>
               </w:rPr>
-              <w:t xml:space="preserve">If the survey </w:t>
-            </w:r>
-            <w:proofErr w:type="gramStart"/>
-            <w:r>
-              <w:rPr>
-                <w:rFonts w:ascii="Times New Roman" w:hAnsi="Times New Roman" w:cs="Times New Roman"/>
-              </w:rPr>
-              <w:t>tester are</w:t>
-            </w:r>
-            <w:proofErr w:type="gramEnd"/>
-            <w:r>
-              <w:rPr>
-                <w:rFonts w:ascii="Times New Roman" w:hAnsi="Times New Roman" w:cs="Times New Roman"/>
-              </w:rPr>
-              <w:t xml:space="preserve"> not available during the scheduled test date; rescheduling the date is a must. Since this is a mobile application, the testing could be done remotely.  </w:t>
+              <w:t xml:space="preserve">If the survey tester are not available during the scheduled test date; rescheduling the date is a must. Since this is a mobile application, the testing could be done remotely.  </w:t>
             </w:r>
           </w:p>
         </w:tc>
@@ -19513,7 +19256,23 @@
                 <w:b w:val="0"/>
                 <w:bCs w:val="0"/>
               </w:rPr>
-              <w:t>3. Enter the task name “Enter Name</w:t>
+              <w:t xml:space="preserve">3. Enter </w:t>
+            </w:r>
+            <w:r>
+              <w:rPr>
+                <w:rFonts w:ascii="Times New Roman" w:hAnsi="Times New Roman" w:cs="Times New Roman"/>
+                <w:b w:val="0"/>
+                <w:bCs w:val="0"/>
+              </w:rPr>
+              <w:t>the task name “Say your</w:t>
+            </w:r>
+            <w:r>
+              <w:rPr>
+                <w:rFonts w:ascii="Times New Roman" w:hAnsi="Times New Roman" w:cs="Times New Roman"/>
+                <w:b w:val="0"/>
+                <w:bCs w:val="0"/>
+              </w:rPr>
+              <w:t xml:space="preserve"> Name</w:t>
             </w:r>
             <w:r>
               <w:rPr>
@@ -19587,7 +19346,15 @@
                 <w:b w:val="0"/>
                 <w:bCs w:val="0"/>
               </w:rPr>
-              <w:t xml:space="preserve"> Name Tag”</w:t>
+              <w:t xml:space="preserve"> Name</w:t>
+            </w:r>
+            <w:r>
+              <w:rPr>
+                <w:rFonts w:ascii="Times New Roman" w:hAnsi="Times New Roman" w:cs="Times New Roman"/>
+                <w:b w:val="0"/>
+                <w:bCs w:val="0"/>
+              </w:rPr>
+              <w:t>”</w:t>
             </w:r>
           </w:p>
         </w:tc>
@@ -19847,7 +19614,13 @@
               <w:rPr>
                 <w:rFonts w:ascii="Times New Roman" w:hAnsi="Times New Roman" w:cs="Times New Roman"/>
               </w:rPr>
-              <w:t>Task Name: “Enter Name”</w:t>
+              <w:t>Task Name: “Say your</w:t>
+            </w:r>
+            <w:r>
+              <w:rPr>
+                <w:rFonts w:ascii="Times New Roman" w:hAnsi="Times New Roman" w:cs="Times New Roman"/>
+              </w:rPr>
+              <w:t xml:space="preserve"> Name”</w:t>
             </w:r>
           </w:p>
         </w:tc>
@@ -19895,7 +19668,13 @@
               <w:rPr>
                 <w:rFonts w:ascii="Times New Roman" w:hAnsi="Times New Roman" w:cs="Times New Roman"/>
               </w:rPr>
-              <w:t>Task Description: “Name Tag”</w:t>
+              <w:t>Task Description: “Name</w:t>
+            </w:r>
+            <w:r>
+              <w:rPr>
+                <w:rFonts w:ascii="Times New Roman" w:hAnsi="Times New Roman" w:cs="Times New Roman"/>
+              </w:rPr>
+              <w:t>”</w:t>
             </w:r>
           </w:p>
         </w:tc>
@@ -21008,7 +20787,17 @@
                 <w:b w:val="0"/>
                 <w:bCs w:val="0"/>
               </w:rPr>
-              <w:t>Click the task “Enter Name”</w:t>
+              <w:t>Click the task “Say your</w:t>
+            </w:r>
+            <w:bookmarkStart w:id="0" w:name="_GoBack"/>
+            <w:bookmarkEnd w:id="0"/>
+            <w:r>
+              <w:rPr>
+                <w:rFonts w:ascii="Times New Roman" w:hAnsi="Times New Roman" w:cs="Times New Roman"/>
+                <w:b w:val="0"/>
+                <w:bCs w:val="0"/>
+              </w:rPr>
+              <w:t xml:space="preserve"> Name”</w:t>
             </w:r>
             <w:r>
               <w:rPr>
@@ -35344,21 +35133,7 @@
         <w:rPr>
           <w:rFonts w:ascii="Times New Roman" w:hAnsi="Times New Roman" w:cs="Times New Roman"/>
         </w:rPr>
-        <w:t>(</w:t>
-      </w:r>
-      <w:proofErr w:type="gramStart"/>
-      <w:r>
-        <w:rPr>
-          <w:rFonts w:ascii="Times New Roman" w:hAnsi="Times New Roman" w:cs="Times New Roman"/>
-        </w:rPr>
-        <w:t>all</w:t>
-      </w:r>
-      <w:proofErr w:type="gramEnd"/>
-      <w:r>
-        <w:rPr>
-          <w:rFonts w:ascii="Times New Roman" w:hAnsi="Times New Roman" w:cs="Times New Roman"/>
-        </w:rPr>
-        <w:t xml:space="preserve"> test cases subject to change)</w:t>
+        <w:t>(all test cases subject to change)</w:t>
       </w:r>
     </w:p>
     <w:p>
@@ -35367,8 +35142,6 @@
           <w:rFonts w:ascii="Times New Roman" w:hAnsi="Times New Roman" w:cs="Times New Roman"/>
         </w:rPr>
       </w:pPr>
-      <w:bookmarkStart w:id="0" w:name="_GoBack"/>
-      <w:bookmarkEnd w:id="0"/>
     </w:p>
     <w:tbl>
       <w:tblPr>
@@ -36203,21 +35976,7 @@
               <w:rPr>
                 <w:rFonts w:ascii="Times New Roman" w:hAnsi="Times New Roman" w:cs="Times New Roman"/>
               </w:rPr>
-              <w:t xml:space="preserve">1. Directs to </w:t>
-            </w:r>
-            <w:proofErr w:type="gramStart"/>
-            <w:r>
-              <w:rPr>
-                <w:rFonts w:ascii="Times New Roman" w:hAnsi="Times New Roman" w:cs="Times New Roman"/>
-              </w:rPr>
-              <w:t>the create</w:t>
-            </w:r>
-            <w:proofErr w:type="gramEnd"/>
-            <w:r>
-              <w:rPr>
-                <w:rFonts w:ascii="Times New Roman" w:hAnsi="Times New Roman" w:cs="Times New Roman"/>
-              </w:rPr>
-              <w:t xml:space="preserve"> a project screen.</w:t>
+              <w:t>1. Directs to the create a project screen.</w:t>
             </w:r>
           </w:p>
           <w:p>
@@ -36347,13 +36106,7 @@
               <w:rPr>
                 <w:rFonts w:ascii="Times New Roman" w:hAnsi="Times New Roman" w:cs="Times New Roman"/>
               </w:rPr>
-              <w:t xml:space="preserve">2. </w:t>
-            </w:r>
-            <w:r>
-              <w:rPr>
-                <w:rFonts w:ascii="Times New Roman" w:hAnsi="Times New Roman" w:cs="Times New Roman"/>
-              </w:rPr>
-              <w:t>Directs to the Member List screen</w:t>
+              <w:t>2. Directs to the Member List screen</w:t>
             </w:r>
           </w:p>
           <w:p>
@@ -36371,13 +36124,7 @@
               <w:rPr>
                 <w:rFonts w:ascii="Times New Roman" w:hAnsi="Times New Roman" w:cs="Times New Roman"/>
               </w:rPr>
-              <w:t xml:space="preserve">2.1. </w:t>
-            </w:r>
-            <w:r>
-              <w:rPr>
-                <w:rFonts w:ascii="Times New Roman" w:hAnsi="Times New Roman" w:cs="Times New Roman"/>
-              </w:rPr>
-              <w:t>Directs</w:t>
+              <w:t>2.1. Directs</w:t>
             </w:r>
             <w:r>
               <w:rPr>
@@ -37823,13 +37570,7 @@
               <w:rPr>
                 <w:rFonts w:ascii="Times New Roman" w:hAnsi="Times New Roman" w:cs="Times New Roman"/>
               </w:rPr>
-              <w:t>3. Directs</w:t>
-            </w:r>
-            <w:r>
-              <w:rPr>
-                <w:rFonts w:ascii="Times New Roman" w:hAnsi="Times New Roman" w:cs="Times New Roman"/>
-              </w:rPr>
-              <w:t xml:space="preserve"> to the Leader View screen</w:t>
+              <w:t>3. Directs to the Leader View screen</w:t>
             </w:r>
           </w:p>
         </w:tc>
@@ -38237,13 +37978,7 @@
               <w:rPr>
                 <w:rFonts w:ascii="Times New Roman" w:hAnsi="Times New Roman" w:cs="Times New Roman"/>
               </w:rPr>
-              <w:t xml:space="preserve">9. </w:t>
-            </w:r>
-            <w:r>
-              <w:rPr>
-                <w:rFonts w:ascii="Times New Roman" w:hAnsi="Times New Roman" w:cs="Times New Roman"/>
-              </w:rPr>
-              <w:t xml:space="preserve">Directs member back to </w:t>
+              <w:t xml:space="preserve">9. Directs member back to </w:t>
             </w:r>
             <w:r>
               <w:rPr>
@@ -39869,13 +39604,7 @@
               <w:rPr>
                 <w:rFonts w:ascii="Times New Roman" w:hAnsi="Times New Roman" w:cs="Times New Roman"/>
               </w:rPr>
-              <w:t xml:space="preserve">7. </w:t>
-            </w:r>
-            <w:r>
-              <w:rPr>
-                <w:rFonts w:ascii="Times New Roman" w:hAnsi="Times New Roman" w:cs="Times New Roman"/>
-              </w:rPr>
-              <w:t xml:space="preserve">Logs the user out and directed to Login screen   </w:t>
+              <w:t xml:space="preserve">7. Logs the user out and directed to Login screen   </w:t>
             </w:r>
           </w:p>
         </w:tc>
@@ -40322,7 +40051,7 @@
           <w:rPr>
             <w:noProof/>
           </w:rPr>
-          <w:t>24</w:t>
+          <w:t>15</w:t>
         </w:r>
         <w:r>
           <w:rPr>
@@ -45528,7 +45257,7 @@
 </file>
 
 <file path=customXml/itemProps1.xml><?xml version="1.0" encoding="utf-8"?>
-<ds:datastoreItem xmlns:ds="http://schemas.openxmlformats.org/officeDocument/2006/customXml" ds:itemID="{4513C830-A0D7-43C2-A35D-A1C202E45F06}">
+<ds:datastoreItem xmlns:ds="http://schemas.openxmlformats.org/officeDocument/2006/customXml" ds:itemID="{B87E6D4E-DEEC-4ADC-8122-E866DF4BF94E}">
   <ds:schemaRefs>
     <ds:schemaRef ds:uri="http://schemas.openxmlformats.org/officeDocument/2006/bibliography"/>
   </ds:schemaRefs>

</xml_diff>